<commit_message>
add template engine for handling documents
</commit_message>
<xml_diff>
--- a/resources/SelfImportReport/temperature_template.docx
+++ b/resources/SelfImportReport/temperature_template.docx
@@ -640,7 +640,7 @@
       </w:tr>
       <w:tr>
         <w:trPr>
-          <w:trHeight w:val="633"/>
+          <w:trHeight w:val="713"/>
         </w:trPr>
         <w:tc>
           <w:tcPr>
@@ -888,7 +888,17 @@
                 <w:szCs w:val="20"/>
                 <w:lang w:val="en-US"/>
               </w:rPr>
-              <w:t xml:space="preserve">{{for transport_units}}</w:t>
+              <w:t xml:space="preserve">{{</w:t>
+            </w:r>
+            <w:r>
+              <w:rPr>
+                <w:rFonts w:ascii="Times New Roman" w:hAnsi="Times New Roman" w:cs="Times New Roman"/>
+                <w:b/>
+                <w:sz w:val="18"/>
+                <w:szCs w:val="20"/>
+                <w:lang w:val="en-US"/>
+              </w:rPr>
+              <w:t xml:space="preserve">number}}</w:t>
             </w:r>
             <w:r>
               <w:rPr>
@@ -899,37 +909,7 @@
                 <w:lang w:val="en-US"/>
               </w:rPr>
             </w:r>
-          </w:p>
-          <w:p>
-            <w:pPr>
-              <w:jc w:val="center"/>
-              <w:rPr>
-                <w:rFonts w:ascii="Times New Roman" w:hAnsi="Times New Roman" w:cs="Times New Roman"/>
-                <w:b/>
-                <w:sz w:val="18"/>
-                <w:szCs w:val="18"/>
-                <w:lang w:val="en-US"/>
-              </w:rPr>
-            </w:pPr>
-            <w:r>
-              <w:rPr>
-                <w:rFonts w:ascii="Times New Roman" w:hAnsi="Times New Roman" w:cs="Times New Roman"/>
-                <w:b/>
-                <w:sz w:val="18"/>
-                <w:szCs w:val="20"/>
-                <w:lang w:val="en-US"/>
-              </w:rPr>
-              <w:t xml:space="preserve">{{transport_unit.number}}</w:t>
-            </w:r>
-            <w:r>
-              <w:rPr>
-                <w:rFonts w:ascii="Times New Roman" w:hAnsi="Times New Roman" w:cs="Times New Roman"/>
-                <w:b/>
-                <w:sz w:val="18"/>
-                <w:szCs w:val="20"/>
-                <w:lang w:val="en-US"/>
-              </w:rPr>
-            </w:r>
+            <w:r/>
           </w:p>
         </w:tc>
         <w:tc>
@@ -969,7 +949,7 @@
                 <w:szCs w:val="20"/>
                 <w:lang w:val="en-US"/>
               </w:rPr>
-              <w:t xml:space="preserve">transport_unit.temperature.recommended</w:t>
+              <w:t xml:space="preserve">temperature.recommended </w:t>
             </w:r>
             <w:r>
               <w:rPr>
@@ -990,6 +970,7 @@
                 <w:lang w:val="en-US"/>
               </w:rPr>
             </w:r>
+            <w:r/>
           </w:p>
         </w:tc>
         <w:tc>
@@ -1026,7 +1007,7 @@
                 <w:szCs w:val="20"/>
                 <w:lang w:val="en-US"/>
               </w:rPr>
-              <w:t xml:space="preserve">transport_unit.temperature.min </w:t>
+              <w:t xml:space="preserve"> temperature.min </w:t>
             </w:r>
             <w:r>
               <w:rPr>
@@ -1078,6 +1059,7 @@
                 <w:lang w:val="en-US"/>
               </w:rPr>
             </w:r>
+            <w:r/>
           </w:p>
         </w:tc>
         <w:tc>
@@ -1104,7 +1086,7 @@
                 <w:szCs w:val="20"/>
                 <w:lang w:val="en-US"/>
               </w:rPr>
-              <w:t xml:space="preserve">{{</w:t>
+              <w:t xml:space="preserve">{{ </w:t>
             </w:r>
             <w:r>
               <w:rPr>
@@ -1114,7 +1096,7 @@
                 <w:szCs w:val="20"/>
                 <w:lang w:val="en-US"/>
               </w:rPr>
-              <w:t xml:space="preserve">transport_unit.temperature.max </w:t>
+              <w:t xml:space="preserve">temperature.max </w:t>
             </w:r>
             <w:r>
               <w:rPr>
@@ -1166,6 +1148,7 @@
                 <w:lang w:val="en-US"/>
               </w:rPr>
             </w:r>
+            <w:r/>
           </w:p>
         </w:tc>
         <w:tc>
@@ -1181,6 +1164,9 @@
               <w:jc w:val="center"/>
               <w:rPr>
                 <w:rFonts w:ascii="Times New Roman" w:hAnsi="Times New Roman" w:cs="Times New Roman"/>
+                <w:b/>
+                <w:sz w:val="18"/>
+                <w:szCs w:val="20"/>
                 <w:lang w:val="en-US"/>
               </w:rPr>
             </w:pPr>
@@ -1202,7 +1188,7 @@
                 <w:szCs w:val="20"/>
                 <w:lang w:val="en-US"/>
               </w:rPr>
-              <w:t xml:space="preserve">transport_unit.temperature.</w:t>
+              <w:t xml:space="preserve"> temperature.</w:t>
             </w:r>
             <w:r>
               <w:rPr>
@@ -1212,16 +1198,7 @@
                 <w:szCs w:val="20"/>
                 <w:lang w:val="en-US"/>
               </w:rPr>
-              <w:t xml:space="preserve">thermographs.worked</w:t>
-            </w:r>
-            <w:r>
-              <w:rPr>
-                <w:rFonts w:ascii="Times New Roman" w:hAnsi="Times New Roman" w:cs="Times New Roman"/>
-                <w:b/>
-                <w:sz w:val="18"/>
-                <w:szCs w:val="20"/>
-                <w:lang w:val="en-US"/>
-              </w:rPr>
+              <w:t xml:space="preserve">thermographs.worked </w:t>
             </w:r>
             <w:r>
               <w:rPr>
@@ -1273,6 +1250,7 @@
                 <w:lang w:val="en-US"/>
               </w:rPr>
             </w:r>
+            <w:r/>
           </w:p>
         </w:tc>
         <w:tc>
@@ -1299,7 +1277,7 @@
                 <w:szCs w:val="20"/>
                 <w:lang w:val="en-US"/>
               </w:rPr>
-              <w:t xml:space="preserve">{{</w:t>
+              <w:t xml:space="preserve">{{ </w:t>
             </w:r>
             <w:r>
               <w:rPr>
@@ -1309,7 +1287,7 @@
                 <w:szCs w:val="20"/>
                 <w:lang w:val="en-US"/>
               </w:rPr>
-              <w:t xml:space="preserve">transport_unit.temperature.violations </w:t>
+              <w:t xml:space="preserve">temperature.violations </w:t>
             </w:r>
             <w:r>
               <w:rPr>
@@ -1361,6 +1339,7 @@
                 <w:lang w:val="en-US"/>
               </w:rPr>
             </w:r>
+            <w:r/>
           </w:p>
         </w:tc>
       </w:tr>

</xml_diff>